<commit_message>
dataset validation with LLM
</commit_message>
<xml_diff>
--- a/CricXpert/Face_Recognition_Model/model_performance.docx
+++ b/CricXpert/Face_Recognition_Model/model_performance.docx
@@ -454,6 +454,7 @@
       <w:r>
         <w:rPr>
           <w:rFonts w:ascii="Menlo" w:eastAsia="Times New Roman" w:hAnsi="Menlo" w:cs="Menlo"/>
+          <w:noProof/>
           <w:color w:val="000000" w:themeColor="text1"/>
           <w:kern w:val="0"/>
           <w:sz w:val="18"/>
@@ -507,6 +508,7 @@
       </w:pPr>
       <w:r>
         <w:rPr>
+          <w:noProof/>
           <w:color w:val="000000" w:themeColor="text1"/>
           <w:lang w:val="en-US"/>
         </w:rPr>
@@ -978,6 +980,7 @@
       </w:pPr>
       <w:r>
         <w:rPr>
+          <w:noProof/>
           <w:color w:val="000000" w:themeColor="text1"/>
           <w:lang w:val="en-US"/>
         </w:rPr>
@@ -1027,6 +1030,7 @@
       </w:pPr>
       <w:r>
         <w:rPr>
+          <w:noProof/>
           <w:color w:val="000000" w:themeColor="text1"/>
           <w:lang w:val="en-US"/>
         </w:rPr>
@@ -2322,7 +2326,7 @@
           <w:szCs w:val="32"/>
           <w:lang w:val="en-US"/>
         </w:rPr>
-        <w:t xml:space="preserve"> and </w:t>
+        <w:t xml:space="preserve"> and Stacked ensemble with SVC and KNN</w:t>
       </w:r>
       <w:r>
         <w:rPr>
@@ -2332,18 +2336,16 @@
           <w:szCs w:val="32"/>
           <w:lang w:val="en-US"/>
         </w:rPr>
-        <w:t>Stacked ensemble with SVC and KNN</w:t>
-      </w:r>
-      <w:r>
-        <w:rPr>
-          <w:b/>
-          <w:bCs/>
-          <w:sz w:val="32"/>
-          <w:szCs w:val="32"/>
+        <w:t xml:space="preserve"> with tuned parameters</w:t>
+      </w:r>
+    </w:p>
+    <w:p>
+      <w:pPr>
+        <w:rPr>
+          <w:color w:val="000000" w:themeColor="text1"/>
           <w:lang w:val="en-US"/>
         </w:rPr>
-        <w:t xml:space="preserve"> with tuned parameters</w:t>
-      </w:r>
+      </w:pPr>
     </w:p>
     <w:p>
       <w:pPr>
@@ -2356,14 +2358,6 @@
     <w:p>
       <w:pPr>
         <w:rPr>
-          <w:color w:val="000000" w:themeColor="text1"/>
-          <w:lang w:val="en-US"/>
-        </w:rPr>
-      </w:pPr>
-    </w:p>
-    <w:p>
-      <w:pPr>
-        <w:rPr>
           <w:rFonts w:ascii="Menlo" w:eastAsia="Times New Roman" w:hAnsi="Menlo" w:cs="Menlo"/>
           <w:color w:val="000000" w:themeColor="text1"/>
           <w:kern w:val="0"/>
@@ -2739,14 +2733,19 @@
       </w:pPr>
       <w:r>
         <w:rPr>
-          <w:color w:val="000000" w:themeColor="text1"/>
-          <w:lang w:val="en-US"/>
+          <w:rFonts w:ascii="Menlo" w:eastAsia="Times New Roman" w:hAnsi="Menlo" w:cs="Menlo"/>
+          <w:color w:val="000000" w:themeColor="text1"/>
+          <w:kern w:val="0"/>
+          <w:sz w:val="18"/>
+          <w:szCs w:val="18"/>
+          <w:lang w:eastAsia="en-GB"/>
+          <w14:ligatures w14:val="none"/>
         </w:rPr>
         <w:drawing>
-          <wp:inline distT="0" distB="0" distL="0" distR="0" wp14:anchorId="5CCF8231" wp14:editId="1FC275AF">
-            <wp:extent cx="3697277" cy="2883876"/>
-            <wp:effectExtent l="0" t="0" r="0" b="0"/>
-            <wp:docPr id="1979484032" name="Picture 1" descr="A graph of a graph of a training scale&#10;&#10;Description automatically generated with medium confidence"/>
+          <wp:inline distT="0" distB="0" distL="0" distR="0" wp14:anchorId="7B278F74" wp14:editId="6D79773C">
+            <wp:extent cx="3678264" cy="2910626"/>
+            <wp:effectExtent l="0" t="0" r="5080" b="0"/>
+            <wp:docPr id="2086017175" name="Picture 1" descr="A graph of a graph showing the number of training scores&#10;&#10;Description automatically generated with medium confidence"/>
             <wp:cNvGraphicFramePr>
               <a:graphicFrameLocks xmlns:a="http://schemas.openxmlformats.org/drawingml/2006/main" noChangeAspect="1"/>
             </wp:cNvGraphicFramePr>
@@ -2754,7 +2753,7 @@
               <a:graphicData uri="http://schemas.openxmlformats.org/drawingml/2006/picture">
                 <pic:pic xmlns:pic="http://schemas.openxmlformats.org/drawingml/2006/picture">
                   <pic:nvPicPr>
-                    <pic:cNvPr id="1979484032" name="Picture 1" descr="A graph of a graph of a training scale&#10;&#10;Description automatically generated with medium confidence"/>
+                    <pic:cNvPr id="2086017175" name="Picture 1" descr="A graph of a graph showing the number of training scores&#10;&#10;Description automatically generated with medium confidence"/>
                     <pic:cNvPicPr/>
                   </pic:nvPicPr>
                   <pic:blipFill>
@@ -2766,7 +2765,7 @@
                   <pic:spPr>
                     <a:xfrm>
                       <a:off x="0" y="0"/>
-                      <a:ext cx="3704561" cy="2889558"/>
+                      <a:ext cx="3718062" cy="2942119"/>
                     </a:xfrm>
                     <a:prstGeom prst="rect">
                       <a:avLst/>
@@ -2796,6 +2795,7 @@
       </w:pPr>
       <w:r>
         <w:rPr>
+          <w:noProof/>
           <w:color w:val="000000" w:themeColor="text1"/>
           <w:lang w:val="en-US"/>
         </w:rPr>
@@ -3632,6 +3632,7 @@
   <w:style w:type="character" w:default="1" w:styleId="DefaultParagraphFont">
     <w:name w:val="Default Paragraph Font"/>
     <w:uiPriority w:val="1"/>
+    <w:semiHidden/>
     <w:unhideWhenUsed/>
   </w:style>
   <w:style w:type="table" w:default="1" w:styleId="TableNormal">

</xml_diff>